<commit_message>
Muitas correções em dados incorretos e atualizações
</commit_message>
<xml_diff>
--- a/DocsDesenvolvidos/2 - Atividades do Negocio.docx
+++ b/DocsDesenvolvidos/2 - Atividades do Negocio.docx
@@ -154,7 +154,33 @@
           <w:szCs w:val="40"/>
           <w:lang w:val="pt-BR" w:eastAsia="zh-CN" w:bidi="ar-SA"/>
         </w:rPr>
-        <w:t>Cinéfy</w:t>
+        <w:t>Cin</w:t>
+      </w:r>
+      <w:r>
+        <w:rPr>
+          <w:rFonts w:eastAsia="Times New Roman" w:cs="Arial"/>
+          <w:b/>
+          <w:bCs/>
+          <w:color w:val="auto"/>
+          <w:kern w:val="0"/>
+          <w:sz w:val="40"/>
+          <w:szCs w:val="40"/>
+          <w:lang w:val="pt-BR" w:eastAsia="zh-CN" w:bidi="ar-SA"/>
+        </w:rPr>
+        <w:t>e</w:t>
+      </w:r>
+      <w:r>
+        <w:rPr>
+          <w:rFonts w:eastAsia="Times New Roman" w:cs="Arial"/>
+          <w:b/>
+          <w:bCs/>
+          <w:color w:val="auto"/>
+          <w:kern w:val="0"/>
+          <w:sz w:val="40"/>
+          <w:szCs w:val="40"/>
+          <w:lang w:val="pt-BR" w:eastAsia="zh-CN" w:bidi="ar-SA"/>
+        </w:rPr>
+        <w:t>fy</w:t>
       </w:r>
     </w:p>
     <w:p>
@@ -810,6 +836,7 @@
               <w:rPr>
                 <w:lang w:val="pt-BR"/>
               </w:rPr>
+              <w:t>Atualização e correçõs</w:t>
             </w:r>
           </w:p>
         </w:tc>
@@ -835,6 +862,7 @@
               <w:rPr>
                 <w:lang w:val="pt-BR"/>
               </w:rPr>
+              <w:t>07/06/2021</w:t>
             </w:r>
           </w:p>
         </w:tc>
@@ -1048,12 +1076,7 @@
               <w:tab w:val="left" w:pos="400" w:leader="none"/>
               <w:tab w:val="right" w:pos="9890" w:leader="dot"/>
             </w:tabs>
-            <w:rPr>
-              <w:rFonts w:ascii="Calibri" w:hAnsi="Calibri" w:cs="Calibri"/>
-              <w:sz w:val="22"/>
-              <w:szCs w:val="22"/>
-              <w:lang w:val="pt-BR" w:eastAsia="pt-BR"/>
-            </w:rPr>
+            <w:rPr/>
           </w:pPr>
           <w:r>
             <w:fldChar w:fldCharType="begin"/>
@@ -1062,7 +1085,10 @@
             <w:rPr>
               <w:webHidden/>
               <w:rStyle w:val="IndexLink"/>
+              <w:sz w:val="22"/>
+              <w:szCs w:val="22"/>
               <w:vanish w:val="false"/>
+              <w:rFonts w:ascii="Arial" w:hAnsi="Arial"/>
               <w:lang w:val="pt-BR" w:eastAsia="pt-BR"/>
             </w:rPr>
             <w:instrText> TOC \z \o "1-3" \u \h</w:instrText>
@@ -1071,7 +1097,10 @@
             <w:rPr>
               <w:webHidden/>
               <w:rStyle w:val="IndexLink"/>
+              <w:sz w:val="22"/>
+              <w:szCs w:val="22"/>
               <w:vanish w:val="false"/>
+              <w:rFonts w:ascii="Arial" w:hAnsi="Arial"/>
               <w:lang w:val="pt-BR" w:eastAsia="pt-BR"/>
             </w:rPr>
             <w:fldChar w:fldCharType="separate"/>
@@ -1081,7 +1110,10 @@
               <w:rPr>
                 <w:webHidden/>
                 <w:rStyle w:val="IndexLink"/>
+                <w:rFonts w:ascii="Arial" w:hAnsi="Arial"/>
                 <w:vanish w:val="false"/>
+                <w:sz w:val="22"/>
+                <w:szCs w:val="22"/>
                 <w:lang w:val="pt-BR" w:eastAsia="pt-BR"/>
               </w:rPr>
               <w:t>1.</w:t>
@@ -1089,7 +1121,7 @@
             <w:r>
               <w:rPr>
                 <w:rStyle w:val="IndexLink"/>
-                <w:rFonts w:cs="Calibri" w:ascii="Calibri" w:hAnsi="Calibri"/>
+                <w:rFonts w:cs="Calibri" w:ascii="Arial" w:hAnsi="Arial"/>
                 <w:sz w:val="22"/>
                 <w:szCs w:val="22"/>
                 <w:lang w:val="pt-BR" w:eastAsia="pt-BR"/>
@@ -1099,6 +1131,9 @@
             <w:r>
               <w:rPr>
                 <w:rStyle w:val="IndexLink"/>
+                <w:rFonts w:ascii="Arial" w:hAnsi="Arial"/>
+                <w:sz w:val="22"/>
+                <w:szCs w:val="22"/>
                 <w:lang w:val="pt-BR" w:eastAsia="pt-BR"/>
               </w:rPr>
               <w:t>Objetivo</w:t>
@@ -1115,19 +1150,17 @@
               <w:tab w:val="left" w:pos="400" w:leader="none"/>
               <w:tab w:val="right" w:pos="9890" w:leader="dot"/>
             </w:tabs>
-            <w:rPr>
-              <w:rFonts w:ascii="Calibri" w:hAnsi="Calibri" w:cs="Calibri"/>
-              <w:sz w:val="22"/>
-              <w:szCs w:val="22"/>
-              <w:lang w:val="pt-BR" w:eastAsia="pt-BR"/>
-            </w:rPr>
+            <w:rPr/>
           </w:pPr>
           <w:hyperlink w:anchor="__RefHeading___Toc410250424">
             <w:r>
               <w:rPr>
                 <w:webHidden/>
                 <w:rStyle w:val="IndexLink"/>
+                <w:rFonts w:ascii="Arial" w:hAnsi="Arial"/>
                 <w:vanish w:val="false"/>
+                <w:sz w:val="22"/>
+                <w:szCs w:val="22"/>
                 <w:lang w:val="pt-BR" w:eastAsia="pt-BR"/>
               </w:rPr>
               <w:t>2.</w:t>
@@ -1135,7 +1168,7 @@
             <w:r>
               <w:rPr>
                 <w:rStyle w:val="IndexLink"/>
-                <w:rFonts w:cs="Calibri" w:ascii="Calibri" w:hAnsi="Calibri"/>
+                <w:rFonts w:cs="Calibri" w:ascii="Arial" w:hAnsi="Arial"/>
                 <w:sz w:val="22"/>
                 <w:szCs w:val="22"/>
                 <w:lang w:val="pt-BR" w:eastAsia="pt-BR"/>
@@ -1145,6 +1178,9 @@
             <w:r>
               <w:rPr>
                 <w:rStyle w:val="IndexLink"/>
+                <w:rFonts w:ascii="Arial" w:hAnsi="Arial"/>
+                <w:sz w:val="22"/>
+                <w:szCs w:val="22"/>
                 <w:lang w:val="pt-BR" w:eastAsia="pt-BR"/>
               </w:rPr>
               <w:t>Atividades do Negócio</w:t>
@@ -1161,19 +1197,17 @@
               <w:tab w:val="left" w:pos="880" w:leader="none"/>
               <w:tab w:val="right" w:pos="9890" w:leader="dot"/>
             </w:tabs>
-            <w:rPr>
-              <w:rFonts w:ascii="Calibri" w:hAnsi="Calibri" w:cs="Calibri"/>
-              <w:sz w:val="22"/>
-              <w:szCs w:val="22"/>
-              <w:lang w:val="pt-BR" w:eastAsia="pt-BR"/>
-            </w:rPr>
+            <w:rPr/>
           </w:pPr>
           <w:hyperlink w:anchor="__RefHeading___Toc410250425">
             <w:r>
               <w:rPr>
                 <w:webHidden/>
                 <w:rStyle w:val="IndexLink"/>
+                <w:rFonts w:ascii="Arial" w:hAnsi="Arial"/>
                 <w:vanish w:val="false"/>
+                <w:sz w:val="22"/>
+                <w:szCs w:val="22"/>
                 <w:lang w:val="pt-BR" w:eastAsia="pt-BR"/>
               </w:rPr>
               <w:t>2.1</w:t>
@@ -1181,7 +1215,7 @@
             <w:r>
               <w:rPr>
                 <w:rStyle w:val="IndexLink"/>
-                <w:rFonts w:cs="Calibri" w:ascii="Calibri" w:hAnsi="Calibri"/>
+                <w:rFonts w:cs="Calibri" w:ascii="Arial" w:hAnsi="Arial"/>
                 <w:sz w:val="22"/>
                 <w:szCs w:val="22"/>
                 <w:lang w:val="pt-BR" w:eastAsia="pt-BR"/>
@@ -1191,9 +1225,12 @@
             <w:r>
               <w:rPr>
                 <w:rStyle w:val="IndexLink"/>
+                <w:rFonts w:ascii="Arial" w:hAnsi="Arial"/>
+                <w:sz w:val="22"/>
+                <w:szCs w:val="22"/>
                 <w:lang w:val="pt-BR" w:eastAsia="pt-BR"/>
               </w:rPr>
-              <w:t>Atividade 1 – Nome da atividade</w:t>
+              <w:t>Atividade 1 – Cadastro</w:t>
               <w:tab/>
               <w:t>4</w:t>
             </w:r>
@@ -1207,19 +1244,17 @@
               <w:tab w:val="left" w:pos="1100" w:leader="none"/>
               <w:tab w:val="right" w:pos="9890" w:leader="dot"/>
             </w:tabs>
-            <w:rPr>
-              <w:rFonts w:ascii="Calibri" w:hAnsi="Calibri" w:cs="Calibri"/>
-              <w:sz w:val="22"/>
-              <w:szCs w:val="22"/>
-              <w:lang w:val="pt-BR" w:eastAsia="pt-BR"/>
-            </w:rPr>
+            <w:rPr/>
           </w:pPr>
           <w:hyperlink w:anchor="__RefHeading___Toc410250426">
             <w:r>
               <w:rPr>
                 <w:webHidden/>
                 <w:rStyle w:val="IndexLink"/>
+                <w:rFonts w:ascii="Arial" w:hAnsi="Arial"/>
                 <w:vanish w:val="false"/>
+                <w:sz w:val="22"/>
+                <w:szCs w:val="22"/>
                 <w:lang w:val="pt-BR" w:eastAsia="pt-BR"/>
               </w:rPr>
               <w:t>2.1.1</w:t>
@@ -1227,7 +1262,7 @@
             <w:r>
               <w:rPr>
                 <w:rStyle w:val="IndexLink"/>
-                <w:rFonts w:cs="Calibri" w:ascii="Calibri" w:hAnsi="Calibri"/>
+                <w:rFonts w:cs="Calibri" w:ascii="Arial" w:hAnsi="Arial"/>
                 <w:sz w:val="22"/>
                 <w:szCs w:val="22"/>
                 <w:lang w:val="pt-BR" w:eastAsia="pt-BR"/>
@@ -1237,6 +1272,9 @@
             <w:r>
               <w:rPr>
                 <w:rStyle w:val="IndexLink"/>
+                <w:rFonts w:ascii="Arial" w:hAnsi="Arial"/>
+                <w:sz w:val="22"/>
+                <w:szCs w:val="22"/>
                 <w:lang w:val="pt-BR" w:eastAsia="pt-BR"/>
               </w:rPr>
               <w:t>Diagrama de Atividades</w:t>
@@ -1253,19 +1291,17 @@
               <w:tab w:val="left" w:pos="880" w:leader="none"/>
               <w:tab w:val="right" w:pos="9890" w:leader="dot"/>
             </w:tabs>
-            <w:rPr>
-              <w:rFonts w:ascii="Calibri" w:hAnsi="Calibri" w:cs="Calibri"/>
-              <w:sz w:val="22"/>
-              <w:szCs w:val="22"/>
-              <w:lang w:val="pt-BR" w:eastAsia="pt-BR"/>
-            </w:rPr>
+            <w:rPr/>
           </w:pPr>
           <w:hyperlink w:anchor="__RefHeading___Toc410250427">
             <w:r>
               <w:rPr>
                 <w:webHidden/>
                 <w:rStyle w:val="IndexLink"/>
+                <w:rFonts w:ascii="Arial" w:hAnsi="Arial"/>
                 <w:vanish w:val="false"/>
+                <w:sz w:val="22"/>
+                <w:szCs w:val="22"/>
                 <w:lang w:val="pt-BR" w:eastAsia="pt-BR"/>
               </w:rPr>
               <w:t>2.2</w:t>
@@ -1273,7 +1309,7 @@
             <w:r>
               <w:rPr>
                 <w:rStyle w:val="IndexLink"/>
-                <w:rFonts w:cs="Calibri" w:ascii="Calibri" w:hAnsi="Calibri"/>
+                <w:rFonts w:cs="Calibri" w:ascii="Arial" w:hAnsi="Arial"/>
                 <w:sz w:val="22"/>
                 <w:szCs w:val="22"/>
                 <w:lang w:val="pt-BR" w:eastAsia="pt-BR"/>
@@ -1283,9 +1319,12 @@
             <w:r>
               <w:rPr>
                 <w:rStyle w:val="IndexLink"/>
+                <w:rFonts w:ascii="Arial" w:hAnsi="Arial"/>
+                <w:sz w:val="22"/>
+                <w:szCs w:val="22"/>
                 <w:lang w:val="pt-BR" w:eastAsia="pt-BR"/>
               </w:rPr>
-              <w:t>Atividade 2 – Nome da atividade</w:t>
+              <w:t>Atividade 2 – Indicação de Filmes Análise de Filme</w:t>
               <w:tab/>
               <w:t>5</w:t>
             </w:r>
@@ -1299,19 +1338,17 @@
               <w:tab w:val="left" w:pos="1100" w:leader="none"/>
               <w:tab w:val="right" w:pos="9890" w:leader="dot"/>
             </w:tabs>
-            <w:rPr>
-              <w:rFonts w:ascii="Calibri" w:hAnsi="Calibri" w:cs="Calibri"/>
-              <w:sz w:val="22"/>
-              <w:szCs w:val="22"/>
-              <w:lang w:val="pt-BR" w:eastAsia="pt-BR"/>
-            </w:rPr>
+            <w:rPr/>
           </w:pPr>
           <w:hyperlink w:anchor="__RefHeading___Toc410250428">
             <w:r>
               <w:rPr>
                 <w:webHidden/>
                 <w:rStyle w:val="IndexLink"/>
+                <w:rFonts w:ascii="Arial" w:hAnsi="Arial"/>
                 <w:vanish w:val="false"/>
+                <w:sz w:val="22"/>
+                <w:szCs w:val="22"/>
                 <w:lang w:val="pt-BR" w:eastAsia="pt-BR"/>
               </w:rPr>
               <w:t>2.2.1</w:t>
@@ -1319,7 +1356,7 @@
             <w:r>
               <w:rPr>
                 <w:rStyle w:val="IndexLink"/>
-                <w:rFonts w:cs="Calibri" w:ascii="Calibri" w:hAnsi="Calibri"/>
+                <w:rFonts w:cs="Calibri" w:ascii="Arial" w:hAnsi="Arial"/>
                 <w:sz w:val="22"/>
                 <w:szCs w:val="22"/>
                 <w:lang w:val="pt-BR" w:eastAsia="pt-BR"/>
@@ -1329,6 +1366,9 @@
             <w:r>
               <w:rPr>
                 <w:rStyle w:val="IndexLink"/>
+                <w:rFonts w:ascii="Arial" w:hAnsi="Arial"/>
+                <w:sz w:val="22"/>
+                <w:szCs w:val="22"/>
                 <w:lang w:val="pt-BR" w:eastAsia="pt-BR"/>
               </w:rPr>
               <w:t>Diagrama de Atividades</w:t>
@@ -1336,10 +1376,158 @@
               <w:t>5</w:t>
             </w:r>
           </w:hyperlink>
+        </w:p>
+        <w:p>
+          <w:pPr>
+            <w:pStyle w:val="Normal"/>
+            <w:widowControl/>
+            <w:numPr>
+              <w:ilvl w:val="1"/>
+              <w:numId w:val="3"/>
+            </w:numPr>
+            <w:tabs>
+              <w:tab w:val="clear" w:pos="720"/>
+              <w:tab w:val="left" w:pos="735" w:leader="none"/>
+              <w:tab w:val="left" w:pos="900" w:leader="none"/>
+              <w:tab w:val="left" w:pos="990" w:leader="none"/>
+              <w:tab w:val="right" w:pos="9890" w:leader="dot"/>
+            </w:tabs>
+            <w:suppressAutoHyphens w:val="true"/>
+            <w:bidi w:val="0"/>
+            <w:spacing w:before="0" w:after="0"/>
+            <w:ind w:left="1134" w:right="0" w:hanging="907"/>
+            <w:jc w:val="left"/>
+            <w:rPr/>
+          </w:pPr>
           <w:r>
             <w:rPr>
-              <w:rStyle w:val="IndexLink"/>
+              <w:rFonts w:cs="Calibri" w:ascii="Arial" w:hAnsi="Arial"/>
+              <w:sz w:val="22"/>
+              <w:szCs w:val="22"/>
               <w:lang w:val="pt-BR" w:eastAsia="pt-BR"/>
+            </w:rPr>
+            <w:t xml:space="preserve">    </w:t>
+          </w:r>
+          <w:r>
+            <w:rPr>
+              <w:rFonts w:eastAsia="Times New Roman" w:cs="Calibri" w:ascii="Arial" w:hAnsi="Arial"/>
+              <w:color w:val="auto"/>
+              <w:kern w:val="0"/>
+              <w:sz w:val="22"/>
+              <w:szCs w:val="22"/>
+              <w:lang w:val="pt-BR" w:eastAsia="pt-BR" w:bidi="ar-SA"/>
+            </w:rPr>
+            <w:t>Atividade 3 - Análise de Filme</w:t>
+          </w:r>
+          <w:hyperlink w:anchor="__RefHeading___Toc410250428">
+            <w:r>
+              <w:rPr>
+                <w:webHidden/>
+                <w:rStyle w:val="IndexLink"/>
+                <w:rFonts w:eastAsia="Times New Roman" w:cs="Calibri" w:ascii="Arial" w:hAnsi="Arial"/>
+                <w:color w:val="auto"/>
+                <w:kern w:val="0"/>
+                <w:sz w:val="22"/>
+                <w:szCs w:val="22"/>
+                <w:lang w:val="pt-BR" w:eastAsia="pt-BR" w:bidi="ar-SA"/>
+              </w:rPr>
+              <w:tab/>
+              <w:t>5</w:t>
+            </w:r>
+          </w:hyperlink>
+        </w:p>
+        <w:p>
+          <w:pPr>
+            <w:pStyle w:val="Normal"/>
+            <w:widowControl/>
+            <w:numPr>
+              <w:ilvl w:val="2"/>
+              <w:numId w:val="3"/>
+            </w:numPr>
+            <w:tabs>
+              <w:tab w:val="clear" w:pos="720"/>
+              <w:tab w:val="left" w:pos="735" w:leader="none"/>
+              <w:tab w:val="left" w:pos="900" w:leader="none"/>
+              <w:tab w:val="left" w:pos="990" w:leader="none"/>
+              <w:tab w:val="right" w:pos="9890" w:leader="dot"/>
+            </w:tabs>
+            <w:suppressAutoHyphens w:val="true"/>
+            <w:bidi w:val="0"/>
+            <w:spacing w:before="0" w:after="0"/>
+            <w:ind w:left="1134" w:right="0" w:hanging="737"/>
+            <w:jc w:val="left"/>
+            <w:rPr/>
+          </w:pPr>
+          <w:r>
+            <w:rPr>
+              <w:rFonts w:eastAsia="Times New Roman" w:cs="Calibri" w:ascii="Arial" w:hAnsi="Arial"/>
+              <w:color w:val="auto"/>
+              <w:kern w:val="0"/>
+              <w:sz w:val="22"/>
+              <w:szCs w:val="22"/>
+              <w:lang w:val="pt-BR" w:eastAsia="pt-BR" w:bidi="ar-SA"/>
+            </w:rPr>
+            <w:t xml:space="preserve">    </w:t>
+          </w:r>
+          <w:r>
+            <w:rPr>
+              <w:rFonts w:eastAsia="Times New Roman" w:cs="Calibri" w:ascii="Arial" w:hAnsi="Arial"/>
+              <w:color w:val="auto"/>
+              <w:kern w:val="0"/>
+              <w:sz w:val="22"/>
+              <w:szCs w:val="22"/>
+              <w:lang w:val="pt-BR" w:eastAsia="pt-BR" w:bidi="ar-SA"/>
+            </w:rPr>
+            <w:t>Diagrama de Atividades</w:t>
+          </w:r>
+          <w:hyperlink w:anchor="__RefHeading___Toc410250428">
+            <w:r>
+              <w:rPr>
+                <w:webHidden/>
+                <w:rStyle w:val="IndexLink"/>
+                <w:rFonts w:eastAsia="Times New Roman" w:cs="Calibri" w:ascii="Arial" w:hAnsi="Arial"/>
+                <w:color w:val="auto"/>
+                <w:kern w:val="0"/>
+                <w:sz w:val="22"/>
+                <w:szCs w:val="22"/>
+                <w:lang w:val="pt-BR" w:eastAsia="pt-BR" w:bidi="ar-SA"/>
+              </w:rPr>
+              <w:tab/>
+              <w:t>5</w:t>
+            </w:r>
+          </w:hyperlink>
+        </w:p>
+        <w:p>
+          <w:pPr>
+            <w:pStyle w:val="Normal"/>
+            <w:numPr>
+              <w:ilvl w:val="0"/>
+              <w:numId w:val="0"/>
+            </w:numPr>
+            <w:tabs>
+              <w:tab w:val="clear" w:pos="720"/>
+              <w:tab w:val="left" w:pos="1100" w:leader="none"/>
+              <w:tab w:val="right" w:pos="9890" w:leader="dot"/>
+            </w:tabs>
+            <w:ind w:left="1800" w:hanging="0"/>
+            <w:rPr>
+              <w:rFonts w:ascii="Arial" w:hAnsi="Arial"/>
+              <w:sz w:val="22"/>
+              <w:szCs w:val="22"/>
+            </w:rPr>
+          </w:pPr>
+          <w:r>
+            <w:rPr>
+              <w:rFonts w:ascii="Arial" w:hAnsi="Arial"/>
+              <w:sz w:val="22"/>
+              <w:szCs w:val="22"/>
+            </w:rPr>
+          </w:r>
+          <w:r>
+            <w:rPr>
+              <w:sz w:val="22"/>
+              <w:szCs w:val="22"/>
+              <w:rFonts w:ascii="Arial" w:hAnsi="Arial"/>
             </w:rPr>
             <w:fldChar w:fldCharType="end"/>
           </w:r>
@@ -1676,23 +1864,7 @@
           <w:color w:val="FF0000"/>
           <w:lang w:val="pt-BR"/>
         </w:rPr>
-        <w:t xml:space="preserve">A atividade de Cadastro se resume na criação de usuário no sistema. O processo é realizado pelo próprio usuário que oferece informações importantes como nome, e-mail, </w:t>
-      </w:r>
-      <w:r>
-        <w:rPr>
-          <w:rFonts w:cs="Arial"/>
-          <w:color w:val="FF0000"/>
-          <w:lang w:val="pt-BR"/>
-        </w:rPr>
-        <w:t>e-mail secundário</w:t>
-      </w:r>
-      <w:r>
-        <w:rPr>
-          <w:rFonts w:cs="Arial"/>
-          <w:color w:val="FF0000"/>
-          <w:lang w:val="pt-BR"/>
-        </w:rPr>
-        <w:t>, senha e, o mais importante, preferências de gêneros de filmes. Através das informações disponibilizadas o sistema poderá selecionar filmes adequados com os gostos do usuário para realizar indicações.</w:t>
+        <w:t>A atividade de Cadastro se resume na criação de usuário no sistema. O processo é realizado pelo próprio usuário que oferece informações importantes como nome, e-mail, senha e, o mais importante, preferências de gêneros de filmes. Através das informações disponibilizadas o sistema poderá selecionar filmes adequados com os gostos do usuário para realizar indicações.</w:t>
       </w:r>
     </w:p>
     <w:p>
@@ -2079,7 +2251,19 @@
         <w:rPr>
           <w:lang w:val="pt-BR"/>
         </w:rPr>
-        <w:t>Atividade 2 – Análise de Filme</w:t>
+        <w:t xml:space="preserve">Atividade </w:t>
+      </w:r>
+      <w:r>
+        <w:rPr>
+          <w:lang w:val="pt-BR"/>
+        </w:rPr>
+        <w:t>3</w:t>
+      </w:r>
+      <w:r>
+        <w:rPr>
+          <w:lang w:val="pt-BR"/>
+        </w:rPr>
+        <w:t xml:space="preserve"> – Análise de Filme</w:t>
       </w:r>
     </w:p>
     <w:p>
@@ -2333,7 +2517,7 @@
               <wp:positionV relativeFrom="paragraph">
                 <wp:posOffset>4445</wp:posOffset>
               </wp:positionV>
-              <wp:extent cx="2021840" cy="402590"/>
+              <wp:extent cx="2022475" cy="403225"/>
               <wp:effectExtent l="0" t="0" r="0" b="0"/>
               <wp:wrapSquare wrapText="largest"/>
               <wp:docPr id="5" name="Frame2"/>
@@ -2344,7 +2528,7 @@
                     <wps:spPr>
                       <a:xfrm>
                         <a:off x="0" y="0"/>
-                        <a:ext cx="2021040" cy="402120"/>
+                        <a:ext cx="2021760" cy="402480"/>
                       </a:xfrm>
                       <a:prstGeom prst="rect">
                         <a:avLst/>
@@ -2570,7 +2754,7 @@
         </mc:Choice>
         <mc:Fallback>
           <w:pict>
-            <v:rect id="shape_0" ID="Frame2" stroked="f" style="position:absolute;margin-left:387.05pt;margin-top:0.35pt;width:159.1pt;height:31.6pt;mso-position-horizontal-relative:page" wp14:anchorId="612D3339">
+            <v:rect id="shape_0" ID="Frame2" stroked="f" style="position:absolute;margin-left:387.05pt;margin-top:0.35pt;width:159.15pt;height:31.65pt;mso-position-horizontal-relative:page" wp14:anchorId="612D3339">
               <w10:wrap type="square"/>
               <v:fill o:detectmouseclick="t" on="false"/>
               <v:stroke color="#3465a4" joinstyle="round" endcap="flat"/>
@@ -3309,11 +3493,126 @@
       </w:pPr>
     </w:lvl>
   </w:abstractNum>
+  <w:abstractNum w:abstractNumId="3">
+    <w:lvl w:ilvl="0">
+      <w:start w:val="2"/>
+      <w:numFmt w:val="decimal"/>
+      <w:lvlText w:val="%1."/>
+      <w:lvlJc w:val="left"/>
+      <w:pPr>
+        <w:tabs>
+          <w:tab w:val="num" w:pos="1440"/>
+        </w:tabs>
+        <w:ind w:left="1440" w:hanging="360"/>
+      </w:pPr>
+      <w:rPr/>
+    </w:lvl>
+    <w:lvl w:ilvl="1">
+      <w:start w:val="3"/>
+      <w:numFmt w:val="decimal"/>
+      <w:lvlText w:val="%1.%2"/>
+      <w:lvlJc w:val="left"/>
+      <w:pPr>
+        <w:tabs>
+          <w:tab w:val="num" w:pos="1800"/>
+        </w:tabs>
+        <w:ind w:left="1800" w:hanging="360"/>
+      </w:pPr>
+      <w:rPr/>
+    </w:lvl>
+    <w:lvl w:ilvl="2">
+      <w:start w:val="1"/>
+      <w:numFmt w:val="decimal"/>
+      <w:lvlText w:val="%1.%2.%3."/>
+      <w:lvlJc w:val="left"/>
+      <w:pPr>
+        <w:tabs>
+          <w:tab w:val="num" w:pos="2160"/>
+        </w:tabs>
+        <w:ind w:left="2160" w:hanging="360"/>
+      </w:pPr>
+    </w:lvl>
+    <w:lvl w:ilvl="3">
+      <w:start w:val="1"/>
+      <w:numFmt w:val="decimal"/>
+      <w:lvlText w:val="%1.%2.%3.%4."/>
+      <w:lvlJc w:val="left"/>
+      <w:pPr>
+        <w:tabs>
+          <w:tab w:val="num" w:pos="2520"/>
+        </w:tabs>
+        <w:ind w:left="2520" w:hanging="360"/>
+      </w:pPr>
+    </w:lvl>
+    <w:lvl w:ilvl="4">
+      <w:start w:val="1"/>
+      <w:numFmt w:val="decimal"/>
+      <w:lvlText w:val="%1.%2.%3.%4.%5."/>
+      <w:lvlJc w:val="left"/>
+      <w:pPr>
+        <w:tabs>
+          <w:tab w:val="num" w:pos="2880"/>
+        </w:tabs>
+        <w:ind w:left="2880" w:hanging="360"/>
+      </w:pPr>
+    </w:lvl>
+    <w:lvl w:ilvl="5">
+      <w:start w:val="1"/>
+      <w:numFmt w:val="decimal"/>
+      <w:lvlText w:val="%1.%2.%3.%4.%5.%6."/>
+      <w:lvlJc w:val="left"/>
+      <w:pPr>
+        <w:tabs>
+          <w:tab w:val="num" w:pos="3240"/>
+        </w:tabs>
+        <w:ind w:left="3240" w:hanging="360"/>
+      </w:pPr>
+    </w:lvl>
+    <w:lvl w:ilvl="6">
+      <w:start w:val="1"/>
+      <w:numFmt w:val="decimal"/>
+      <w:lvlText w:val="%1.%2.%3.%4.%5.%6.%7."/>
+      <w:lvlJc w:val="left"/>
+      <w:pPr>
+        <w:tabs>
+          <w:tab w:val="num" w:pos="3600"/>
+        </w:tabs>
+        <w:ind w:left="3600" w:hanging="360"/>
+      </w:pPr>
+    </w:lvl>
+    <w:lvl w:ilvl="7">
+      <w:start w:val="1"/>
+      <w:numFmt w:val="decimal"/>
+      <w:lvlText w:val="%1.%2.%3.%4.%5.%6.%7.%8."/>
+      <w:lvlJc w:val="left"/>
+      <w:pPr>
+        <w:tabs>
+          <w:tab w:val="num" w:pos="3960"/>
+        </w:tabs>
+        <w:ind w:left="3960" w:hanging="360"/>
+      </w:pPr>
+    </w:lvl>
+    <w:lvl w:ilvl="8">
+      <w:start w:val="1"/>
+      <w:numFmt w:val="decimal"/>
+      <w:lvlText w:val="%1.%2.%3.%4.%5.%6.%7.%8.%9."/>
+      <w:lvlJc w:val="left"/>
+      <w:pPr>
+        <w:tabs>
+          <w:tab w:val="num" w:pos="4320"/>
+        </w:tabs>
+        <w:ind w:left="4320" w:hanging="360"/>
+      </w:pPr>
+    </w:lvl>
+  </w:abstractNum>
   <w:num w:numId="1">
     <w:abstractNumId w:val="1"/>
   </w:num>
   <w:num w:numId="2">
     <w:abstractNumId w:val="2"/>
+  </w:num>
+  <w:num w:numId="3">
+    <w:abstractNumId w:val="3"/>
   </w:num>
 </w:numbering>
 </file>
@@ -3797,6 +4096,11 @@
   </w:style>
   <w:style w:type="character" w:styleId="IndexLink">
     <w:name w:val="Index Link"/>
+    <w:qFormat/>
+    <w:rPr/>
+  </w:style>
+  <w:style w:type="character" w:styleId="NumberingSymbols">
+    <w:name w:val="Numbering Symbols"/>
     <w:qFormat/>
     <w:rPr/>
   </w:style>

</xml_diff>